<commit_message>
Arquiteturas que consideramos para aplicação toda.
</commit_message>
<xml_diff>
--- a/CardiWathc.docx
+++ b/CardiWathc.docx
@@ -6203,6 +6203,518 @@
           <w:szCs w:val="24"/>
         </w:rPr>
         <w:t xml:space="preserve"> e balanças digitais) e sistemas externos (como plataformas de profissionais de saúde), utilizando padrões de comunicação e APIs.</w:t>
+      </w:r>
+    </w:p>
+    <w:p>
+      <w:pPr>
+        <w:spacing w:line="360" w:lineRule="auto"/>
+        <w:jc w:val="both"/>
+        <w:rPr>
+          <w:sz w:val="24"/>
+          <w:szCs w:val="24"/>
+        </w:rPr>
+      </w:pPr>
+    </w:p>
+    <w:p>
+      <w:pPr>
+        <w:rPr>
+          <w:sz w:val="24"/>
+          <w:szCs w:val="24"/>
+        </w:rPr>
+      </w:pPr>
+      <w:r>
+        <w:rPr>
+          <w:sz w:val="24"/>
+          <w:szCs w:val="24"/>
+        </w:rPr>
+        <w:br w:type="page"/>
+      </w:r>
+    </w:p>
+    <w:p>
+      <w:pPr>
+        <w:spacing w:line="360" w:lineRule="auto"/>
+        <w:jc w:val="both"/>
+        <w:rPr>
+          <w:b/>
+          <w:bCs/>
+          <w:sz w:val="28"/>
+          <w:szCs w:val="28"/>
+        </w:rPr>
+      </w:pPr>
+      <w:r>
+        <w:rPr>
+          <w:b/>
+          <w:bCs/>
+          <w:sz w:val="28"/>
+          <w:szCs w:val="28"/>
+        </w:rPr>
+        <w:lastRenderedPageBreak/>
+        <w:t>Arquitetura</w:t>
+      </w:r>
+    </w:p>
+    <w:p>
+      <w:pPr>
+        <w:spacing w:line="360" w:lineRule="auto"/>
+        <w:jc w:val="both"/>
+        <w:rPr>
+          <w:sz w:val="24"/>
+          <w:szCs w:val="24"/>
+        </w:rPr>
+      </w:pPr>
+      <w:r>
+        <w:rPr>
+          <w:sz w:val="24"/>
+          <w:szCs w:val="24"/>
+        </w:rPr>
+        <w:t>Várias arquiteturas de software podem ser consideradas, cada uma oferecendo vantagens específicas que se alinham aos requisitos e desafios da aplicação. Consideram</w:t>
+      </w:r>
+      <w:r>
+        <w:rPr>
+          <w:sz w:val="24"/>
+          <w:szCs w:val="24"/>
+        </w:rPr>
+        <w:t>o</w:t>
+      </w:r>
+      <w:r>
+        <w:rPr>
+          <w:sz w:val="24"/>
+          <w:szCs w:val="24"/>
+        </w:rPr>
+        <w:t>s fatores como a escalabilidade, a manutenção, a facilidade de integração com diferentes dispositivos e sistemas, e a capacidade de processar e analisar grandes volumes de dados.</w:t>
+      </w:r>
+    </w:p>
+    <w:p>
+      <w:pPr>
+        <w:spacing w:line="360" w:lineRule="auto"/>
+        <w:jc w:val="both"/>
+        <w:rPr>
+          <w:sz w:val="24"/>
+          <w:szCs w:val="24"/>
+        </w:rPr>
+      </w:pPr>
+    </w:p>
+    <w:p>
+      <w:pPr>
+        <w:spacing w:line="360" w:lineRule="auto"/>
+        <w:jc w:val="both"/>
+        <w:rPr>
+          <w:sz w:val="24"/>
+          <w:szCs w:val="24"/>
+        </w:rPr>
+      </w:pPr>
+      <w:r>
+        <w:rPr>
+          <w:sz w:val="24"/>
+          <w:szCs w:val="24"/>
+        </w:rPr>
+        <w:t>1. Arquitetura Orientada a Serviços (SOA)</w:t>
+      </w:r>
+    </w:p>
+    <w:p>
+      <w:pPr>
+        <w:spacing w:line="360" w:lineRule="auto"/>
+        <w:jc w:val="both"/>
+        <w:rPr>
+          <w:sz w:val="24"/>
+          <w:szCs w:val="24"/>
+        </w:rPr>
+      </w:pPr>
+      <w:r>
+        <w:rPr>
+          <w:sz w:val="24"/>
+          <w:szCs w:val="24"/>
+        </w:rPr>
+        <w:t xml:space="preserve">   - SOA é uma abordagem flexível que permite a integração de diversos serviços, como coleta de dados, análise e visualização, através de interfaces bem definidas.</w:t>
+      </w:r>
+    </w:p>
+    <w:p>
+      <w:pPr>
+        <w:spacing w:line="360" w:lineRule="auto"/>
+        <w:jc w:val="both"/>
+        <w:rPr>
+          <w:sz w:val="24"/>
+          <w:szCs w:val="24"/>
+        </w:rPr>
+      </w:pPr>
+      <w:r>
+        <w:rPr>
+          <w:sz w:val="24"/>
+          <w:szCs w:val="24"/>
+        </w:rPr>
+        <w:t xml:space="preserve">   - Facilita a interoperabilidade entre diferentes dispositivos e sistemas, como </w:t>
+      </w:r>
+      <w:proofErr w:type="spellStart"/>
+      <w:r>
+        <w:rPr>
+          <w:sz w:val="24"/>
+          <w:szCs w:val="24"/>
+        </w:rPr>
+        <w:t>smartwatches</w:t>
+      </w:r>
+      <w:proofErr w:type="spellEnd"/>
+      <w:r>
+        <w:rPr>
+          <w:sz w:val="24"/>
+          <w:szCs w:val="24"/>
+        </w:rPr>
+        <w:t>, balanças digitais e sistemas de armazenamento em nuvem.</w:t>
+      </w:r>
+    </w:p>
+    <w:p>
+      <w:pPr>
+        <w:spacing w:line="360" w:lineRule="auto"/>
+        <w:jc w:val="both"/>
+        <w:rPr>
+          <w:sz w:val="24"/>
+          <w:szCs w:val="24"/>
+        </w:rPr>
+      </w:pPr>
+      <w:r>
+        <w:rPr>
+          <w:sz w:val="24"/>
+          <w:szCs w:val="24"/>
+        </w:rPr>
+        <w:t xml:space="preserve">   - Permite uma escalabilidade eficiente, pois novos serviços podem ser adicionados ou modificados sem afetar significativamente os outros componentes.</w:t>
+      </w:r>
+    </w:p>
+    <w:p>
+      <w:pPr>
+        <w:spacing w:line="360" w:lineRule="auto"/>
+        <w:jc w:val="both"/>
+        <w:rPr>
+          <w:sz w:val="24"/>
+          <w:szCs w:val="24"/>
+        </w:rPr>
+      </w:pPr>
+    </w:p>
+    <w:p>
+      <w:pPr>
+        <w:spacing w:line="360" w:lineRule="auto"/>
+        <w:jc w:val="both"/>
+        <w:rPr>
+          <w:sz w:val="24"/>
+          <w:szCs w:val="24"/>
+        </w:rPr>
+      </w:pPr>
+      <w:r>
+        <w:rPr>
+          <w:sz w:val="24"/>
+          <w:szCs w:val="24"/>
+        </w:rPr>
+        <w:t xml:space="preserve">2. Arquitetura de Aplicações Móveis com </w:t>
+      </w:r>
+      <w:proofErr w:type="spellStart"/>
+      <w:r>
+        <w:rPr>
+          <w:sz w:val="24"/>
+          <w:szCs w:val="24"/>
+        </w:rPr>
+        <w:t>Backend</w:t>
+      </w:r>
+      <w:proofErr w:type="spellEnd"/>
+      <w:r>
+        <w:rPr>
+          <w:sz w:val="24"/>
+          <w:szCs w:val="24"/>
+        </w:rPr>
+        <w:t xml:space="preserve"> na Nuvem</w:t>
+      </w:r>
+    </w:p>
+    <w:p>
+      <w:pPr>
+        <w:spacing w:line="360" w:lineRule="auto"/>
+        <w:jc w:val="both"/>
+        <w:rPr>
+          <w:sz w:val="24"/>
+          <w:szCs w:val="24"/>
+        </w:rPr>
+      </w:pPr>
+      <w:r>
+        <w:rPr>
+          <w:sz w:val="24"/>
+          <w:szCs w:val="24"/>
+        </w:rPr>
+        <w:t xml:space="preserve">   - Dado o uso de dispositivos móveis e </w:t>
+      </w:r>
+      <w:proofErr w:type="spellStart"/>
+      <w:r>
+        <w:rPr>
+          <w:sz w:val="24"/>
+          <w:szCs w:val="24"/>
+        </w:rPr>
+        <w:t>wearables</w:t>
+      </w:r>
+      <w:proofErr w:type="spellEnd"/>
+      <w:r>
+        <w:rPr>
+          <w:sz w:val="24"/>
+          <w:szCs w:val="24"/>
+        </w:rPr>
+        <w:t xml:space="preserve">, uma arquitetura que suporte aplicativos móveis com um </w:t>
+      </w:r>
+      <w:proofErr w:type="spellStart"/>
+      <w:r>
+        <w:rPr>
+          <w:sz w:val="24"/>
+          <w:szCs w:val="24"/>
+        </w:rPr>
+        <w:t>backend</w:t>
+      </w:r>
+      <w:proofErr w:type="spellEnd"/>
+      <w:r>
+        <w:rPr>
+          <w:sz w:val="24"/>
+          <w:szCs w:val="24"/>
+        </w:rPr>
+        <w:t xml:space="preserve"> robusto na nuvem seria ideal.</w:t>
+      </w:r>
+    </w:p>
+    <w:p>
+      <w:pPr>
+        <w:spacing w:line="360" w:lineRule="auto"/>
+        <w:jc w:val="both"/>
+        <w:rPr>
+          <w:sz w:val="24"/>
+          <w:szCs w:val="24"/>
+        </w:rPr>
+      </w:pPr>
+      <w:r>
+        <w:rPr>
+          <w:sz w:val="24"/>
+          <w:szCs w:val="24"/>
+        </w:rPr>
+        <w:t xml:space="preserve">   - O </w:t>
+      </w:r>
+      <w:proofErr w:type="spellStart"/>
+      <w:r>
+        <w:rPr>
+          <w:sz w:val="24"/>
+          <w:szCs w:val="24"/>
+        </w:rPr>
+        <w:t>backend</w:t>
+      </w:r>
+      <w:proofErr w:type="spellEnd"/>
+      <w:r>
+        <w:rPr>
+          <w:sz w:val="24"/>
+          <w:szCs w:val="24"/>
+        </w:rPr>
+        <w:t xml:space="preserve"> na nuvem pode lidar com tarefas intensivas de processamento de dados e armazenamento, enquanto o aplicativo móvel foca na interação do usuário e na apresentação de dados.</w:t>
+      </w:r>
+    </w:p>
+    <w:p>
+      <w:pPr>
+        <w:spacing w:line="360" w:lineRule="auto"/>
+        <w:jc w:val="both"/>
+        <w:rPr>
+          <w:sz w:val="24"/>
+          <w:szCs w:val="24"/>
+        </w:rPr>
+      </w:pPr>
+    </w:p>
+    <w:p>
+      <w:pPr>
+        <w:spacing w:line="360" w:lineRule="auto"/>
+        <w:jc w:val="both"/>
+        <w:rPr>
+          <w:sz w:val="24"/>
+          <w:szCs w:val="24"/>
+        </w:rPr>
+      </w:pPr>
+      <w:r>
+        <w:rPr>
+          <w:sz w:val="24"/>
+          <w:szCs w:val="24"/>
+        </w:rPr>
+        <w:t xml:space="preserve">3. Arquitetura de Computação em Névoa (Fog </w:t>
+      </w:r>
+      <w:proofErr w:type="spellStart"/>
+      <w:r>
+        <w:rPr>
+          <w:sz w:val="24"/>
+          <w:szCs w:val="24"/>
+        </w:rPr>
+        <w:t>Computing</w:t>
+      </w:r>
+      <w:proofErr w:type="spellEnd"/>
+      <w:r>
+        <w:rPr>
+          <w:sz w:val="24"/>
+          <w:szCs w:val="24"/>
+        </w:rPr>
+        <w:t>)</w:t>
+      </w:r>
+    </w:p>
+    <w:p>
+      <w:pPr>
+        <w:spacing w:line="360" w:lineRule="auto"/>
+        <w:jc w:val="both"/>
+        <w:rPr>
+          <w:sz w:val="24"/>
+          <w:szCs w:val="24"/>
+        </w:rPr>
+      </w:pPr>
+      <w:r>
+        <w:rPr>
+          <w:sz w:val="24"/>
+          <w:szCs w:val="24"/>
+        </w:rPr>
+        <w:t xml:space="preserve">   - Uma opção para processamento e análise de dados mais próximos dos dispositivos finais, reduzindo a latência e melhorando a eficiência.</w:t>
+      </w:r>
+    </w:p>
+    <w:p>
+      <w:pPr>
+        <w:spacing w:line="360" w:lineRule="auto"/>
+        <w:jc w:val="both"/>
+        <w:rPr>
+          <w:sz w:val="24"/>
+          <w:szCs w:val="24"/>
+        </w:rPr>
+      </w:pPr>
+      <w:r>
+        <w:rPr>
+          <w:sz w:val="24"/>
+          <w:szCs w:val="24"/>
+        </w:rPr>
+        <w:t xml:space="preserve">   - Útil para análise de dados em tempo real e tomada de decisão rápida, particularmente importante para a monitorização da saúde.</w:t>
+      </w:r>
+    </w:p>
+    <w:p>
+      <w:pPr>
+        <w:spacing w:line="360" w:lineRule="auto"/>
+        <w:jc w:val="both"/>
+        <w:rPr>
+          <w:sz w:val="24"/>
+          <w:szCs w:val="24"/>
+        </w:rPr>
+      </w:pPr>
+    </w:p>
+    <w:p>
+      <w:pPr>
+        <w:spacing w:line="360" w:lineRule="auto"/>
+        <w:jc w:val="both"/>
+        <w:rPr>
+          <w:sz w:val="24"/>
+          <w:szCs w:val="24"/>
+        </w:rPr>
+      </w:pPr>
+      <w:r>
+        <w:rPr>
+          <w:sz w:val="24"/>
+          <w:szCs w:val="24"/>
+        </w:rPr>
+        <w:t>4. Arquitetura Big Data</w:t>
+      </w:r>
+    </w:p>
+    <w:p>
+      <w:pPr>
+        <w:spacing w:line="360" w:lineRule="auto"/>
+        <w:jc w:val="both"/>
+        <w:rPr>
+          <w:sz w:val="24"/>
+          <w:szCs w:val="24"/>
+        </w:rPr>
+      </w:pPr>
+      <w:r>
+        <w:rPr>
+          <w:sz w:val="24"/>
+          <w:szCs w:val="24"/>
+        </w:rPr>
+        <w:t xml:space="preserve">   - Dada a grande quantidade de dados coletados e a necessidade de processamento e análise complexos, uma arquitetura focada em big data é recomendada.</w:t>
+      </w:r>
+    </w:p>
+    <w:p>
+      <w:pPr>
+        <w:spacing w:line="360" w:lineRule="auto"/>
+        <w:jc w:val="both"/>
+        <w:rPr>
+          <w:sz w:val="24"/>
+          <w:szCs w:val="24"/>
+        </w:rPr>
+      </w:pPr>
+      <w:r>
+        <w:rPr>
+          <w:sz w:val="24"/>
+          <w:szCs w:val="24"/>
+        </w:rPr>
+        <w:t xml:space="preserve">   - Pode incorporar tecnologias como </w:t>
+      </w:r>
+      <w:proofErr w:type="spellStart"/>
+      <w:r>
+        <w:rPr>
+          <w:sz w:val="24"/>
+          <w:szCs w:val="24"/>
+        </w:rPr>
+        <w:t>Hadoop</w:t>
+      </w:r>
+      <w:proofErr w:type="spellEnd"/>
+      <w:r>
+        <w:rPr>
+          <w:sz w:val="24"/>
+          <w:szCs w:val="24"/>
+        </w:rPr>
+        <w:t xml:space="preserve"> e Spark para processamento distribuído e análise de grandes conjuntos de dados.</w:t>
+      </w:r>
+    </w:p>
+    <w:p>
+      <w:pPr>
+        <w:spacing w:line="360" w:lineRule="auto"/>
+        <w:jc w:val="both"/>
+        <w:rPr>
+          <w:sz w:val="24"/>
+          <w:szCs w:val="24"/>
+        </w:rPr>
+      </w:pPr>
+    </w:p>
+    <w:p>
+      <w:pPr>
+        <w:spacing w:line="360" w:lineRule="auto"/>
+        <w:jc w:val="both"/>
+        <w:rPr>
+          <w:sz w:val="24"/>
+          <w:szCs w:val="24"/>
+        </w:rPr>
+      </w:pPr>
+      <w:r>
+        <w:rPr>
+          <w:sz w:val="24"/>
+          <w:szCs w:val="24"/>
+        </w:rPr>
+        <w:t>5. Arquitetura Baseada em APIs</w:t>
+      </w:r>
+    </w:p>
+    <w:p>
+      <w:pPr>
+        <w:spacing w:line="360" w:lineRule="auto"/>
+        <w:jc w:val="both"/>
+        <w:rPr>
+          <w:sz w:val="24"/>
+          <w:szCs w:val="24"/>
+        </w:rPr>
+      </w:pPr>
+      <w:r>
+        <w:rPr>
+          <w:sz w:val="24"/>
+          <w:szCs w:val="24"/>
+        </w:rPr>
+        <w:t xml:space="preserve">   - Uma arquitetura que enfatiza a utilização de APIs para facilitar a comunicação entre diferentes partes do sistema e com sistemas externos.</w:t>
+      </w:r>
+    </w:p>
+    <w:p>
+      <w:pPr>
+        <w:spacing w:line="360" w:lineRule="auto"/>
+        <w:jc w:val="both"/>
+        <w:rPr>
+          <w:sz w:val="24"/>
+          <w:szCs w:val="24"/>
+        </w:rPr>
+      </w:pPr>
+      <w:r>
+        <w:rPr>
+          <w:sz w:val="24"/>
+          <w:szCs w:val="24"/>
+        </w:rPr>
+        <w:t xml:space="preserve">   - Útil para garantir a flexibilidade e a expansão futura, permitindo a integração fácil com outras plataformas e serviços.</w:t>
       </w:r>
     </w:p>
     <w:sectPr>

</xml_diff>